<commit_message>
changed: mapping - 25
</commit_message>
<xml_diff>
--- a/Mapping.docx
+++ b/Mapping.docx
@@ -8,7 +8,7 @@
           <w:noProof/>
         </w:rPr>
         <w:drawing>
-          <wp:anchor distT="0" distB="0" distL="114300" distR="114300" simplePos="0" relativeHeight="251658240" behindDoc="0" locked="0" layoutInCell="1" allowOverlap="1" wp14:anchorId="0BD7DC33" wp14:editId="16F2FB7B">
+          <wp:anchor distT="0" distB="0" distL="114300" distR="114300" simplePos="0" relativeHeight="251658240" behindDoc="0" locked="0" layoutInCell="1" allowOverlap="1" wp14:anchorId="7425901C" wp14:editId="329F8D21">
             <wp:simplePos x="0" y="0"/>
             <wp:positionH relativeFrom="column">
               <wp:posOffset>0</wp:posOffset>
@@ -16,10 +16,10 @@
             <wp:positionV relativeFrom="paragraph">
               <wp:posOffset>0</wp:posOffset>
             </wp:positionV>
-            <wp:extent cx="5943600" cy="7811770"/>
+            <wp:extent cx="5943600" cy="8114030"/>
             <wp:effectExtent l="0" t="0" r="0" b="0"/>
             <wp:wrapNone/>
-            <wp:docPr id="3" name="Picture 3"/>
+            <wp:docPr id="1" name="Picture 1"/>
             <wp:cNvGraphicFramePr>
               <a:graphicFrameLocks xmlns:a="http://schemas.openxmlformats.org/drawingml/2006/main" noChangeAspect="1"/>
             </wp:cNvGraphicFramePr>
@@ -27,7 +27,7 @@
               <a:graphicData uri="http://schemas.openxmlformats.org/drawingml/2006/picture">
                 <pic:pic xmlns:pic="http://schemas.openxmlformats.org/drawingml/2006/picture">
                   <pic:nvPicPr>
-                    <pic:cNvPr id="3" name=""/>
+                    <pic:cNvPr id="1" name=""/>
                     <pic:cNvPicPr/>
                   </pic:nvPicPr>
                   <pic:blipFill>
@@ -45,7 +45,7 @@
                   <pic:spPr>
                     <a:xfrm>
                       <a:off x="0" y="0"/>
-                      <a:ext cx="5943600" cy="7811770"/>
+                      <a:ext cx="5943600" cy="8114030"/>
                     </a:xfrm>
                     <a:prstGeom prst="rect">
                       <a:avLst/>
@@ -93,10 +93,10 @@
         </w:rPr>
         <w:lastRenderedPageBreak/>
         <w:drawing>
-          <wp:inline distT="0" distB="0" distL="0" distR="0" wp14:anchorId="1B119509" wp14:editId="593FF312">
+          <wp:inline distT="0" distB="0" distL="0" distR="0" wp14:anchorId="3BABF68F" wp14:editId="305EE1E8">
             <wp:extent cx="5943600" cy="3858260"/>
             <wp:effectExtent l="0" t="0" r="0" b="8890"/>
-            <wp:docPr id="2" name="Picture 2"/>
+            <wp:docPr id="4" name="Picture 4"/>
             <wp:cNvGraphicFramePr>
               <a:graphicFrameLocks xmlns:a="http://schemas.openxmlformats.org/drawingml/2006/main" noChangeAspect="1"/>
             </wp:cNvGraphicFramePr>
@@ -104,7 +104,7 @@
               <a:graphicData uri="http://schemas.openxmlformats.org/drawingml/2006/picture">
                 <pic:pic xmlns:pic="http://schemas.openxmlformats.org/drawingml/2006/picture">
                   <pic:nvPicPr>
-                    <pic:cNvPr id="2" name=""/>
+                    <pic:cNvPr id="4" name=""/>
                     <pic:cNvPicPr/>
                   </pic:nvPicPr>
                   <pic:blipFill>
@@ -1040,7 +1040,7 @@
 
 <file path=word/webextensions/taskpanes.xml><?xml version="1.0" encoding="utf-8"?>
 <wetp:taskpanes xmlns:wetp="http://schemas.microsoft.com/office/webextensions/taskpanes/2010/11">
-  <wetp:taskpane dockstate="right" visibility="0" width="438" row="1">
+  <wetp:taskpane dockstate="right" visibility="0" width="438" row="3">
     <wetp:webextensionref xmlns:r="http://schemas.openxmlformats.org/officeDocument/2006/relationships" r:id="rId1"/>
   </wetp:taskpane>
 </wetp:taskpanes>

</xml_diff>